<commit_message>
Documentazione creata ed aggiornata + commit.txt + diario + Design interfaccie creato ed aggiornato + Gantt finito + UseCaseCompleto.png + GanttProgetto.png
</commit_message>
<xml_diff>
--- a/2_Abstract/Abstract.docx
+++ b/2_Abstract/Abstract.docx
@@ -209,6 +209,8 @@
         </w:rPr>
         <w:t>presentazione</w:t>
       </w:r>
+      <w:bookmarkStart w:id="2" w:name="_GoBack"/>
+      <w:bookmarkEnd w:id="2"/>
     </w:p>
     <w:p>
       <w:pPr>
@@ -351,8 +353,8 @@
           <w:lang w:val="it-IT"/>
         </w:rPr>
       </w:pPr>
-      <w:bookmarkStart w:id="2" w:name="OLE_LINK3"/>
-      <w:bookmarkStart w:id="3" w:name="OLE_LINK4"/>
+      <w:bookmarkStart w:id="3" w:name="OLE_LINK3"/>
+      <w:bookmarkStart w:id="4" w:name="OLE_LINK4"/>
     </w:p>
     <w:p>
       <w:pPr>
@@ -384,8 +386,8 @@
         </w:rPr>
         <w:t>…</w:t>
       </w:r>
-      <w:bookmarkEnd w:id="2"/>
       <w:bookmarkEnd w:id="3"/>
+      <w:bookmarkEnd w:id="4"/>
     </w:p>
     <w:p>
       <w:pPr>
@@ -442,8 +444,6 @@
         </w:rPr>
         <w:t>…</w:t>
       </w:r>
-      <w:bookmarkStart w:id="4" w:name="_GoBack"/>
-      <w:bookmarkEnd w:id="4"/>
     </w:p>
     <w:sectPr>
       <w:headerReference w:type="default" r:id="rId7"/>

</xml_diff>

<commit_message>
Diario + documentazione finita
</commit_message>
<xml_diff>
--- a/2_Abstract/Abstract.docx
+++ b/2_Abstract/Abstract.docx
@@ -209,8 +209,6 @@
         </w:rPr>
         <w:t>presentazione</w:t>
       </w:r>
-      <w:bookmarkStart w:id="2" w:name="_GoBack"/>
-      <w:bookmarkEnd w:id="2"/>
     </w:p>
     <w:p>
       <w:pPr>
@@ -249,15 +247,6 @@
     <w:p>
       <w:pPr>
         <w:rPr>
-          <w:i/>
-          <w:szCs w:val="14"/>
-          <w:lang w:val="it-IT"/>
-        </w:rPr>
-      </w:pPr>
-    </w:p>
-    <w:p>
-      <w:pPr>
-        <w:rPr>
           <w:iCs/>
           <w:szCs w:val="14"/>
           <w:lang w:val="it-IT"/>
@@ -332,8 +321,6 @@
         </w:numPr>
         <w:ind w:left="576" w:hanging="576"/>
         <w:rPr>
-          <w:i w:val="0"/>
-          <w:iCs/>
           <w:lang w:val="it-IT"/>
         </w:rPr>
       </w:pPr>
@@ -349,53 +336,24 @@
     <w:p>
       <w:pPr>
         <w:rPr>
-          <w:szCs w:val="14"/>
-          <w:lang w:val="it-IT"/>
-        </w:rPr>
-      </w:pPr>
-      <w:bookmarkStart w:id="3" w:name="OLE_LINK3"/>
-      <w:bookmarkStart w:id="4" w:name="OLE_LINK4"/>
-    </w:p>
-    <w:p>
-      <w:pPr>
-        <w:rPr>
-          <w:lang w:val="it-IT"/>
-        </w:rPr>
-      </w:pPr>
+          <w:lang w:val="it-IT"/>
+        </w:rPr>
+      </w:pPr>
+      <w:bookmarkStart w:id="2" w:name="_Hlk91159875"/>
       <w:r>
         <w:rPr>
           <w:lang w:val="it-IT"/>
         </w:rPr>
-        <w:t>Soluzioni e p</w:t>
+        <w:t>In questo progetto vengono utilizzati HTML, CSS, PHP e MySQL</w:t>
       </w:r>
       <w:r>
         <w:rPr>
           <w:lang w:val="it-IT"/>
         </w:rPr>
-        <w:t>rocessi</w:t>
+        <w:t>. Per l’attuazione di questo progetto si tiene presente la semplicità di utilizzo, in modo da dare la possibilità a tutti di utilizzarlo.</w:t>
       </w:r>
-      <w:r>
-        <w:rPr>
-          <w:lang w:val="it-IT"/>
-        </w:rPr>
-        <w:t xml:space="preserve"> applicati nella risoluzione del problema, </w:t>
-      </w:r>
-      <w:r>
-        <w:rPr>
-          <w:lang w:val="it-IT"/>
-        </w:rPr>
-        <w:t>…</w:t>
-      </w:r>
-      <w:bookmarkEnd w:id="3"/>
-      <w:bookmarkEnd w:id="4"/>
     </w:p>
-    <w:p>
-      <w:pPr>
-        <w:rPr>
-          <w:lang w:val="it-IT"/>
-        </w:rPr>
-      </w:pPr>
-    </w:p>
+    <w:bookmarkEnd w:id="2"/>
     <w:p>
       <w:pPr>
         <w:pStyle w:val="Titolo2"/>
@@ -405,8 +363,6 @@
         </w:numPr>
         <w:ind w:left="576" w:hanging="576"/>
         <w:rPr>
-          <w:i w:val="0"/>
-          <w:iCs/>
           <w:lang w:val="it-IT"/>
         </w:rPr>
       </w:pPr>
@@ -425,25 +381,30 @@
           <w:lang w:val="it-IT"/>
         </w:rPr>
       </w:pPr>
-    </w:p>
-    <w:p>
-      <w:pPr>
-        <w:rPr>
-          <w:lang w:val="it-IT"/>
-        </w:rPr>
-      </w:pPr>
+      <w:bookmarkStart w:id="3" w:name="_Hlk91160093"/>
+      <w:bookmarkStart w:id="4" w:name="_GoBack"/>
       <w:r>
         <w:rPr>
           <w:lang w:val="it-IT"/>
         </w:rPr>
-        <w:t xml:space="preserve">Breve analisi dei risultati ottenuti (obiettivi raggiunti, …), </w:t>
+        <w:t xml:space="preserve">Il sito è riuscito nel suo intento con abbastanza successo. Quasi tutte le funzionalità richieste nel </w:t>
       </w:r>
+      <w:proofErr w:type="spellStart"/>
       <w:r>
         <w:rPr>
           <w:lang w:val="it-IT"/>
         </w:rPr>
-        <w:t>…</w:t>
+        <w:t>qdc</w:t>
       </w:r>
+      <w:proofErr w:type="spellEnd"/>
+      <w:r>
+        <w:rPr>
+          <w:lang w:val="it-IT"/>
+        </w:rPr>
+        <w:t>.</w:t>
+      </w:r>
+      <w:bookmarkEnd w:id="3"/>
+      <w:bookmarkEnd w:id="4"/>
     </w:p>
     <w:sectPr>
       <w:headerReference w:type="default" r:id="rId7"/>

</xml_diff>